<commit_message>
updated some unimportant files
</commit_message>
<xml_diff>
--- a/PowerSupply.docx
+++ b/PowerSupply.docx
@@ -269,21 +269,7 @@
         <w:rPr>
           <w:lang w:val="nl-BE"/>
         </w:rPr>
-        <w:t xml:space="preserve">De </w:t>
-      </w:r>
-      <w:proofErr w:type="spellStart"/>
-      <w:r>
-        <w:rPr>
-          <w:lang w:val="nl-BE"/>
-        </w:rPr>
-        <w:t>PCB’s</w:t>
-      </w:r>
-      <w:proofErr w:type="spellEnd"/>
-      <w:r>
-        <w:rPr>
-          <w:lang w:val="nl-BE"/>
-        </w:rPr>
-        <w:t xml:space="preserve"> zijn gesoldeerd </w:t>
+        <w:t xml:space="preserve">De PCB’s zijn gesoldeerd </w:t>
       </w:r>
       <w:r>
         <w:rPr>
@@ -460,35 +446,7 @@
         <w:rPr>
           <w:lang w:val="nl-BE"/>
         </w:rPr>
-        <w:t xml:space="preserve"> schema’s en </w:t>
-      </w:r>
-      <w:proofErr w:type="spellStart"/>
-      <w:r>
-        <w:rPr>
-          <w:lang w:val="nl-BE"/>
-        </w:rPr>
-        <w:t>PCB’s</w:t>
-      </w:r>
-      <w:proofErr w:type="spellEnd"/>
-      <w:r>
-        <w:rPr>
-          <w:lang w:val="nl-BE"/>
-        </w:rPr>
-        <w:t xml:space="preserve"> zijn ontworpen in </w:t>
-      </w:r>
-      <w:proofErr w:type="spellStart"/>
-      <w:r>
-        <w:rPr>
-          <w:lang w:val="nl-BE"/>
-        </w:rPr>
-        <w:t>KiCad</w:t>
-      </w:r>
-      <w:proofErr w:type="spellEnd"/>
-      <w:r>
-        <w:rPr>
-          <w:lang w:val="nl-BE"/>
-        </w:rPr>
-        <w:t>.</w:t>
+        <w:t xml:space="preserve"> schema’s en PCB’s zijn ontworpen in KiCad.</w:t>
       </w:r>
     </w:p>
     <w:p>
@@ -527,24 +485,8 @@
         <w:rPr>
           <w:lang w:val="nl-BE" w:bidi="nl-NL"/>
         </w:rPr>
-        <w:t xml:space="preserve">De externe bediening applicatie is geschreven in Java met </w:t>
-      </w:r>
-      <w:proofErr w:type="spellStart"/>
-      <w:r>
-        <w:rPr>
-          <w:lang w:val="nl-BE" w:bidi="nl-NL"/>
-        </w:rPr>
-        <w:t>IntelliJ</w:t>
-      </w:r>
-      <w:proofErr w:type="spellEnd"/>
-      <w:r>
-        <w:rPr>
-          <w:lang w:val="nl-BE" w:bidi="nl-NL"/>
-        </w:rPr>
-        <w:t xml:space="preserve"> IDEA.</w:t>
-      </w:r>
-      <w:bookmarkStart w:id="0" w:name="_GoBack"/>
-      <w:bookmarkEnd w:id="0"/>
+        <w:t>De externe bediening applicatie is geschreven in Java met IntelliJ IDEA.</w:t>
+      </w:r>
     </w:p>
     <w:p>
       <w:pPr>
@@ -571,38 +513,20 @@
         <w:rPr>
           <w:lang w:val="nl-BE"/>
         </w:rPr>
-        <w:t>I</w:t>
-      </w:r>
-      <w:r>
-        <w:rPr>
-          <w:lang w:val="nl-BE"/>
-        </w:rPr>
-        <w:t xml:space="preserve">n </w:t>
-      </w:r>
-      <w:r>
-        <w:rPr>
-          <w:lang w:val="nl-BE"/>
-        </w:rPr>
-        <w:t>opdrach</w:t>
-      </w:r>
-      <w:r>
-        <w:rPr>
-          <w:lang w:val="nl-BE"/>
-        </w:rPr>
-        <w:t xml:space="preserve"> van</w:t>
-      </w:r>
-    </w:p>
-    <w:p>
-      <w:pPr>
-        <w:rPr>
-          <w:lang w:val="nl-BE"/>
-        </w:rPr>
-      </w:pPr>
-      <w:r>
-        <w:rPr>
-          <w:lang w:val="nl-BE"/>
-        </w:rPr>
-        <w:t>Mezelf</w:t>
+        <w:t>Periode</w:t>
+      </w:r>
+    </w:p>
+    <w:p>
+      <w:pPr>
+        <w:rPr>
+          <w:lang w:val="nl-BE"/>
+        </w:rPr>
+      </w:pPr>
+      <w:r>
+        <w:rPr>
+          <w:lang w:val="nl-BE"/>
+        </w:rPr>
+        <w:t>2018 - Heden</w:t>
       </w:r>
     </w:p>
     <w:p>
@@ -616,45 +540,6 @@
         <w:rPr>
           <w:lang w:val="nl-BE"/>
         </w:rPr>
-        <w:t>I</w:t>
-      </w:r>
-      <w:r>
-        <w:rPr>
-          <w:lang w:val="nl-BE"/>
-        </w:rPr>
-        <w:t xml:space="preserve">n gebruik </w:t>
-      </w:r>
-      <w:r>
-        <w:rPr>
-          <w:lang w:val="nl-BE"/>
-        </w:rPr>
-        <w:t>DOOR</w:t>
-      </w:r>
-    </w:p>
-    <w:p>
-      <w:pPr>
-        <w:rPr>
-          <w:lang w:val="nl-BE"/>
-        </w:rPr>
-      </w:pPr>
-      <w:r>
-        <w:rPr>
-          <w:lang w:val="nl-BE"/>
-        </w:rPr>
-        <w:t>Mezelf</w:t>
-      </w:r>
-    </w:p>
-    <w:p>
-      <w:pPr>
-        <w:pStyle w:val="Kop4"/>
-        <w:rPr>
-          <w:lang w:val="nl-BE"/>
-        </w:rPr>
-      </w:pPr>
-      <w:r>
-        <w:rPr>
-          <w:lang w:val="nl-BE"/>
-        </w:rPr>
         <w:t>GitHub</w:t>
       </w:r>
     </w:p>
@@ -673,6 +558,9 @@
     </w:p>
     <w:p>
       <w:r>
+        <w:rPr>
+          <w:lang w:val="nl-BE"/>
+        </w:rPr>
         <w:br w:type="page"/>
       </w:r>
       <w:r>
@@ -717,9 +605,42 @@
         </w:drawing>
       </w:r>
     </w:p>
+    <w:p>
+      <w:bookmarkStart w:id="0" w:name="_GoBack"/>
+      <w:bookmarkEnd w:id="0"/>
+    </w:p>
     <w:p/>
-    <w:p/>
-    <w:p/>
+    <w:p>
+      <w:pPr>
+        <w:rPr>
+          <w:b/>
+        </w:rPr>
+      </w:pPr>
+      <w:r>
+        <w:rPr>
+          <w:noProof/>
+        </w:rPr>
+        <w:drawing>
+          <wp:inline distT="0" distB="0" distL="0" distR="0" wp14:anchorId="0A6E31EA" wp14:editId="3225041C">
+            <wp:extent cx="5943600" cy="3171825"/>
+            <wp:effectExtent l="0" t="0" r="0" b="9525"/>
+            <wp:docPr id="5" name="Grafiek 5">
+              <a:extLst xmlns:a="http://schemas.openxmlformats.org/drawingml/2006/main">
+                <a:ext uri="{FF2B5EF4-FFF2-40B4-BE49-F238E27FC236}">
+                  <a16:creationId xmlns:a16="http://schemas.microsoft.com/office/drawing/2014/main" id="{5BC47CE5-4BBF-41DF-9711-D539D451B449}"/>
+                </a:ext>
+              </a:extLst>
+            </wp:docPr>
+            <wp:cNvGraphicFramePr/>
+            <a:graphic xmlns:a="http://schemas.openxmlformats.org/drawingml/2006/main">
+              <a:graphicData uri="http://schemas.openxmlformats.org/drawingml/2006/chart">
+                <c:chart xmlns:c="http://schemas.openxmlformats.org/drawingml/2006/chart" xmlns:r="http://schemas.openxmlformats.org/officeDocument/2006/relationships" r:id="rId7"/>
+              </a:graphicData>
+            </a:graphic>
+          </wp:inline>
+        </w:drawing>
+      </w:r>
+    </w:p>
     <w:sectPr>
       <w:pgSz w:w="12240" w:h="15840"/>
       <w:pgMar w:top="1440" w:right="1440" w:bottom="1440" w:left="1440" w:header="720" w:footer="720" w:gutter="0"/>
@@ -846,9 +767,9 @@
     </w:lvl>
   </w:abstractNum>
   <w:abstractNum w:abstractNumId="1" w15:restartNumberingAfterBreak="0">
-    <w:nsid w:val="68821E2B"/>
+    <w:nsid w:val="55334ECB"/>
     <w:multiLevelType w:val="hybridMultilevel"/>
-    <w:tmpl w:val="23943472"/>
+    <w:tmpl w:val="F380067A"/>
     <w:lvl w:ilvl="0" w:tplc="04090001">
       <w:start w:val="1"/>
       <w:numFmt w:val="bullet"/>
@@ -958,10 +879,126 @@
       </w:rPr>
     </w:lvl>
   </w:abstractNum>
+  <w:abstractNum w:abstractNumId="2" w15:restartNumberingAfterBreak="0">
+    <w:nsid w:val="68821E2B"/>
+    <w:multiLevelType w:val="hybridMultilevel"/>
+    <w:tmpl w:val="23943472"/>
+    <w:lvl w:ilvl="0" w:tplc="04090001">
+      <w:start w:val="1"/>
+      <w:numFmt w:val="bullet"/>
+      <w:lvlText w:val=""/>
+      <w:lvlJc w:val="left"/>
+      <w:pPr>
+        <w:ind w:left="720" w:hanging="360"/>
+      </w:pPr>
+      <w:rPr>
+        <w:rFonts w:ascii="Symbol" w:hAnsi="Symbol" w:hint="default"/>
+      </w:rPr>
+    </w:lvl>
+    <w:lvl w:ilvl="1" w:tplc="04090003" w:tentative="1">
+      <w:start w:val="1"/>
+      <w:numFmt w:val="bullet"/>
+      <w:lvlText w:val="o"/>
+      <w:lvlJc w:val="left"/>
+      <w:pPr>
+        <w:ind w:left="1440" w:hanging="360"/>
+      </w:pPr>
+      <w:rPr>
+        <w:rFonts w:ascii="Courier New" w:hAnsi="Courier New" w:cs="Courier New" w:hint="default"/>
+      </w:rPr>
+    </w:lvl>
+    <w:lvl w:ilvl="2" w:tplc="04090005" w:tentative="1">
+      <w:start w:val="1"/>
+      <w:numFmt w:val="bullet"/>
+      <w:lvlText w:val=""/>
+      <w:lvlJc w:val="left"/>
+      <w:pPr>
+        <w:ind w:left="2160" w:hanging="360"/>
+      </w:pPr>
+      <w:rPr>
+        <w:rFonts w:ascii="Wingdings" w:hAnsi="Wingdings" w:hint="default"/>
+      </w:rPr>
+    </w:lvl>
+    <w:lvl w:ilvl="3" w:tplc="04090001" w:tentative="1">
+      <w:start w:val="1"/>
+      <w:numFmt w:val="bullet"/>
+      <w:lvlText w:val=""/>
+      <w:lvlJc w:val="left"/>
+      <w:pPr>
+        <w:ind w:left="2880" w:hanging="360"/>
+      </w:pPr>
+      <w:rPr>
+        <w:rFonts w:ascii="Symbol" w:hAnsi="Symbol" w:hint="default"/>
+      </w:rPr>
+    </w:lvl>
+    <w:lvl w:ilvl="4" w:tplc="04090003" w:tentative="1">
+      <w:start w:val="1"/>
+      <w:numFmt w:val="bullet"/>
+      <w:lvlText w:val="o"/>
+      <w:lvlJc w:val="left"/>
+      <w:pPr>
+        <w:ind w:left="3600" w:hanging="360"/>
+      </w:pPr>
+      <w:rPr>
+        <w:rFonts w:ascii="Courier New" w:hAnsi="Courier New" w:cs="Courier New" w:hint="default"/>
+      </w:rPr>
+    </w:lvl>
+    <w:lvl w:ilvl="5" w:tplc="04090005" w:tentative="1">
+      <w:start w:val="1"/>
+      <w:numFmt w:val="bullet"/>
+      <w:lvlText w:val=""/>
+      <w:lvlJc w:val="left"/>
+      <w:pPr>
+        <w:ind w:left="4320" w:hanging="360"/>
+      </w:pPr>
+      <w:rPr>
+        <w:rFonts w:ascii="Wingdings" w:hAnsi="Wingdings" w:hint="default"/>
+      </w:rPr>
+    </w:lvl>
+    <w:lvl w:ilvl="6" w:tplc="04090001" w:tentative="1">
+      <w:start w:val="1"/>
+      <w:numFmt w:val="bullet"/>
+      <w:lvlText w:val=""/>
+      <w:lvlJc w:val="left"/>
+      <w:pPr>
+        <w:ind w:left="5040" w:hanging="360"/>
+      </w:pPr>
+      <w:rPr>
+        <w:rFonts w:ascii="Symbol" w:hAnsi="Symbol" w:hint="default"/>
+      </w:rPr>
+    </w:lvl>
+    <w:lvl w:ilvl="7" w:tplc="04090003" w:tentative="1">
+      <w:start w:val="1"/>
+      <w:numFmt w:val="bullet"/>
+      <w:lvlText w:val="o"/>
+      <w:lvlJc w:val="left"/>
+      <w:pPr>
+        <w:ind w:left="5760" w:hanging="360"/>
+      </w:pPr>
+      <w:rPr>
+        <w:rFonts w:ascii="Courier New" w:hAnsi="Courier New" w:cs="Courier New" w:hint="default"/>
+      </w:rPr>
+    </w:lvl>
+    <w:lvl w:ilvl="8" w:tplc="04090005" w:tentative="1">
+      <w:start w:val="1"/>
+      <w:numFmt w:val="bullet"/>
+      <w:lvlText w:val=""/>
+      <w:lvlJc w:val="left"/>
+      <w:pPr>
+        <w:ind w:left="6480" w:hanging="360"/>
+      </w:pPr>
+      <w:rPr>
+        <w:rFonts w:ascii="Wingdings" w:hAnsi="Wingdings" w:hint="default"/>
+      </w:rPr>
+    </w:lvl>
+  </w:abstractNum>
   <w:num w:numId="1">
     <w:abstractNumId w:val="0"/>
   </w:num>
   <w:num w:numId="2">
+    <w:abstractNumId w:val="2"/>
+  </w:num>
+  <w:num w:numId="3">
     <w:abstractNumId w:val="1"/>
   </w:num>
 </w:numbering>
@@ -2011,6 +2048,1034 @@
 </w:styles>
 </file>
 
+<file path=word/charts/chart1.xml><?xml version="1.0" encoding="utf-8"?>
+<c:chartSpace xmlns:c="http://schemas.openxmlformats.org/drawingml/2006/chart" xmlns:a="http://schemas.openxmlformats.org/drawingml/2006/main" xmlns:r="http://schemas.openxmlformats.org/officeDocument/2006/relationships" xmlns:c16r2="http://schemas.microsoft.com/office/drawing/2015/06/chart">
+  <c:date1904 val="0"/>
+  <c:lang val="nl-NL"/>
+  <c:roundedCorners val="0"/>
+  <mc:AlternateContent xmlns:mc="http://schemas.openxmlformats.org/markup-compatibility/2006">
+    <mc:Choice xmlns:c14="http://schemas.microsoft.com/office/drawing/2007/8/2/chart" Requires="c14">
+      <c14:style val="102"/>
+    </mc:Choice>
+    <mc:Fallback>
+      <c:style val="2"/>
+    </mc:Fallback>
+  </mc:AlternateContent>
+  <c:chart>
+    <c:title>
+      <c:tx>
+        <c:rich>
+          <a:bodyPr rot="0" spcFirstLastPara="1" vertOverflow="ellipsis" vert="horz" wrap="square" anchor="ctr" anchorCtr="1"/>
+          <a:lstStyle/>
+          <a:p>
+            <a:pPr>
+              <a:defRPr sz="1400" b="0" i="0" u="none" strike="noStrike" kern="1200" cap="none" spc="20" baseline="0">
+                <a:solidFill>
+                  <a:schemeClr val="dk1">
+                    <a:lumMod val="50000"/>
+                    <a:lumOff val="50000"/>
+                  </a:schemeClr>
+                </a:solidFill>
+                <a:latin typeface="+mn-lt"/>
+                <a:ea typeface="+mn-ea"/>
+                <a:cs typeface="+mn-cs"/>
+              </a:defRPr>
+            </a:pPr>
+            <a:r>
+              <a:rPr lang="en-US"/>
+              <a:t>Vout</a:t>
+            </a:r>
+          </a:p>
+        </c:rich>
+      </c:tx>
+      <c:overlay val="0"/>
+      <c:spPr>
+        <a:noFill/>
+        <a:ln>
+          <a:noFill/>
+        </a:ln>
+        <a:effectLst/>
+      </c:spPr>
+      <c:txPr>
+        <a:bodyPr rot="0" spcFirstLastPara="1" vertOverflow="ellipsis" vert="horz" wrap="square" anchor="ctr" anchorCtr="1"/>
+        <a:lstStyle/>
+        <a:p>
+          <a:pPr>
+            <a:defRPr sz="1400" b="0" i="0" u="none" strike="noStrike" kern="1200" cap="none" spc="20" baseline="0">
+              <a:solidFill>
+                <a:schemeClr val="dk1">
+                  <a:lumMod val="50000"/>
+                  <a:lumOff val="50000"/>
+                </a:schemeClr>
+              </a:solidFill>
+              <a:latin typeface="+mn-lt"/>
+              <a:ea typeface="+mn-ea"/>
+              <a:cs typeface="+mn-cs"/>
+            </a:defRPr>
+          </a:pPr>
+          <a:endParaRPr lang="en-US"/>
+        </a:p>
+      </c:txPr>
+    </c:title>
+    <c:autoTitleDeleted val="0"/>
+    <c:plotArea>
+      <c:layout/>
+      <c:lineChart>
+        <c:grouping val="standard"/>
+        <c:varyColors val="0"/>
+        <c:ser>
+          <c:idx val="0"/>
+          <c:order val="0"/>
+          <c:tx>
+            <c:v>V set (mV)</c:v>
+          </c:tx>
+          <c:spPr>
+            <a:ln w="22225" cap="rnd" cmpd="sng" algn="ctr">
+              <a:solidFill>
+                <a:schemeClr val="accent1"/>
+              </a:solidFill>
+              <a:round/>
+            </a:ln>
+            <a:effectLst/>
+          </c:spPr>
+          <c:marker>
+            <c:symbol val="none"/>
+          </c:marker>
+          <c:val>
+            <c:numRef>
+              <c:f>Sheet1!$F$6:$F$27</c:f>
+              <c:numCache>
+                <c:formatCode>General</c:formatCode>
+                <c:ptCount val="17"/>
+                <c:pt idx="0">
+                  <c:v>80</c:v>
+                </c:pt>
+                <c:pt idx="1">
+                  <c:v>400</c:v>
+                </c:pt>
+                <c:pt idx="2">
+                  <c:v>800</c:v>
+                </c:pt>
+                <c:pt idx="3">
+                  <c:v>1600</c:v>
+                </c:pt>
+                <c:pt idx="4">
+                  <c:v>2400</c:v>
+                </c:pt>
+                <c:pt idx="5">
+                  <c:v>3200</c:v>
+                </c:pt>
+                <c:pt idx="6">
+                  <c:v>4000</c:v>
+                </c:pt>
+                <c:pt idx="7">
+                  <c:v>4800</c:v>
+                </c:pt>
+                <c:pt idx="8">
+                  <c:v>5600</c:v>
+                </c:pt>
+                <c:pt idx="9">
+                  <c:v>6400</c:v>
+                </c:pt>
+                <c:pt idx="10">
+                  <c:v>7200</c:v>
+                </c:pt>
+                <c:pt idx="11">
+                  <c:v>8000</c:v>
+                </c:pt>
+                <c:pt idx="12">
+                  <c:v>8800</c:v>
+                </c:pt>
+                <c:pt idx="13">
+                  <c:v>9600</c:v>
+                </c:pt>
+                <c:pt idx="14">
+                  <c:v>10400</c:v>
+                </c:pt>
+                <c:pt idx="15">
+                  <c:v>11200</c:v>
+                </c:pt>
+                <c:pt idx="16">
+                  <c:v>12000</c:v>
+                </c:pt>
+              </c:numCache>
+            </c:numRef>
+          </c:val>
+          <c:smooth val="0"/>
+          <c:extLst>
+            <c:ext xmlns:c16="http://schemas.microsoft.com/office/drawing/2014/chart" uri="{C3380CC4-5D6E-409C-BE32-E72D297353CC}">
+              <c16:uniqueId val="{00000000-2856-49AC-9A81-ED72F07E2BAC}"/>
+            </c:ext>
+          </c:extLst>
+        </c:ser>
+        <c:ser>
+          <c:idx val="1"/>
+          <c:order val="1"/>
+          <c:tx>
+            <c:v>V out (mV)</c:v>
+          </c:tx>
+          <c:spPr>
+            <a:ln w="22225" cap="rnd" cmpd="sng" algn="ctr">
+              <a:solidFill>
+                <a:srgbClr val="0070C0"/>
+              </a:solidFill>
+              <a:round/>
+            </a:ln>
+            <a:effectLst/>
+          </c:spPr>
+          <c:marker>
+            <c:symbol val="none"/>
+          </c:marker>
+          <c:val>
+            <c:numRef>
+              <c:f>Sheet1!$G$6:$G$27</c:f>
+              <c:numCache>
+                <c:formatCode>General</c:formatCode>
+                <c:ptCount val="17"/>
+                <c:pt idx="0">
+                  <c:v>522</c:v>
+                </c:pt>
+                <c:pt idx="1">
+                  <c:v>537</c:v>
+                </c:pt>
+                <c:pt idx="2">
+                  <c:v>828</c:v>
+                </c:pt>
+                <c:pt idx="3">
+                  <c:v>1635</c:v>
+                </c:pt>
+                <c:pt idx="4">
+                  <c:v>2436</c:v>
+                </c:pt>
+                <c:pt idx="5">
+                  <c:v>3235</c:v>
+                </c:pt>
+                <c:pt idx="6">
+                  <c:v>4030</c:v>
+                </c:pt>
+                <c:pt idx="7">
+                  <c:v>4820</c:v>
+                </c:pt>
+                <c:pt idx="8">
+                  <c:v>5620</c:v>
+                </c:pt>
+                <c:pt idx="9">
+                  <c:v>6420</c:v>
+                </c:pt>
+                <c:pt idx="10">
+                  <c:v>7220</c:v>
+                </c:pt>
+                <c:pt idx="11">
+                  <c:v>8010</c:v>
+                </c:pt>
+                <c:pt idx="12">
+                  <c:v>8800</c:v>
+                </c:pt>
+                <c:pt idx="13">
+                  <c:v>9610</c:v>
+                </c:pt>
+                <c:pt idx="14">
+                  <c:v>10400</c:v>
+                </c:pt>
+                <c:pt idx="15">
+                  <c:v>10840</c:v>
+                </c:pt>
+                <c:pt idx="16">
+                  <c:v>10830</c:v>
+                </c:pt>
+              </c:numCache>
+            </c:numRef>
+          </c:val>
+          <c:smooth val="0"/>
+          <c:extLst>
+            <c:ext xmlns:c16="http://schemas.microsoft.com/office/drawing/2014/chart" uri="{C3380CC4-5D6E-409C-BE32-E72D297353CC}">
+              <c16:uniqueId val="{00000001-2856-49AC-9A81-ED72F07E2BAC}"/>
+            </c:ext>
+          </c:extLst>
+        </c:ser>
+        <c:dLbls>
+          <c:showLegendKey val="0"/>
+          <c:showVal val="0"/>
+          <c:showCatName val="0"/>
+          <c:showSerName val="0"/>
+          <c:showPercent val="0"/>
+          <c:showBubbleSize val="0"/>
+        </c:dLbls>
+        <c:dropLines>
+          <c:spPr>
+            <a:ln w="9525" cap="flat" cmpd="sng" algn="ctr">
+              <a:solidFill>
+                <a:schemeClr val="dk1">
+                  <a:lumMod val="35000"/>
+                  <a:lumOff val="65000"/>
+                  <a:alpha val="33000"/>
+                </a:schemeClr>
+              </a:solidFill>
+              <a:round/>
+            </a:ln>
+            <a:effectLst/>
+          </c:spPr>
+        </c:dropLines>
+        <c:smooth val="0"/>
+        <c:axId val="1770759135"/>
+        <c:axId val="1770715647"/>
+      </c:lineChart>
+      <c:valAx>
+        <c:axId val="1770715647"/>
+        <c:scaling>
+          <c:orientation val="minMax"/>
+        </c:scaling>
+        <c:delete val="0"/>
+        <c:axPos val="l"/>
+        <c:numFmt formatCode="General" sourceLinked="1"/>
+        <c:majorTickMark val="none"/>
+        <c:minorTickMark val="none"/>
+        <c:tickLblPos val="nextTo"/>
+        <c:spPr>
+          <a:noFill/>
+          <a:ln>
+            <a:noFill/>
+          </a:ln>
+          <a:effectLst/>
+        </c:spPr>
+        <c:txPr>
+          <a:bodyPr rot="-60000000" spcFirstLastPara="1" vertOverflow="ellipsis" vert="horz" wrap="square" anchor="ctr" anchorCtr="1"/>
+          <a:lstStyle/>
+          <a:p>
+            <a:pPr>
+              <a:defRPr sz="900" b="0" i="0" u="none" strike="noStrike" kern="1200" spc="20" baseline="0">
+                <a:solidFill>
+                  <a:schemeClr val="dk1">
+                    <a:lumMod val="65000"/>
+                    <a:lumOff val="35000"/>
+                  </a:schemeClr>
+                </a:solidFill>
+                <a:latin typeface="+mn-lt"/>
+                <a:ea typeface="+mn-ea"/>
+                <a:cs typeface="+mn-cs"/>
+              </a:defRPr>
+            </a:pPr>
+            <a:endParaRPr lang="en-US"/>
+          </a:p>
+        </c:txPr>
+        <c:crossAx val="1770759135"/>
+        <c:crossesAt val="0"/>
+        <c:crossBetween val="between"/>
+      </c:valAx>
+      <c:catAx>
+        <c:axId val="1770759135"/>
+        <c:scaling>
+          <c:orientation val="minMax"/>
+        </c:scaling>
+        <c:delete val="0"/>
+        <c:axPos val="b"/>
+        <c:majorTickMark val="none"/>
+        <c:minorTickMark val="none"/>
+        <c:tickLblPos val="nextTo"/>
+        <c:spPr>
+          <a:noFill/>
+          <a:ln w="9525" cap="flat" cmpd="sng" algn="ctr">
+            <a:solidFill>
+              <a:schemeClr val="dk1">
+                <a:lumMod val="15000"/>
+                <a:lumOff val="85000"/>
+              </a:schemeClr>
+            </a:solidFill>
+            <a:round/>
+          </a:ln>
+          <a:effectLst/>
+        </c:spPr>
+        <c:txPr>
+          <a:bodyPr rot="-60000000" spcFirstLastPara="1" vertOverflow="ellipsis" vert="horz" wrap="square" anchor="ctr" anchorCtr="1"/>
+          <a:lstStyle/>
+          <a:p>
+            <a:pPr>
+              <a:defRPr sz="900" b="0" i="0" u="none" strike="noStrike" kern="1200" spc="20" baseline="0">
+                <a:solidFill>
+                  <a:schemeClr val="dk1">
+                    <a:lumMod val="65000"/>
+                    <a:lumOff val="35000"/>
+                  </a:schemeClr>
+                </a:solidFill>
+                <a:latin typeface="+mn-lt"/>
+                <a:ea typeface="+mn-ea"/>
+                <a:cs typeface="+mn-cs"/>
+              </a:defRPr>
+            </a:pPr>
+            <a:endParaRPr lang="en-US"/>
+          </a:p>
+        </c:txPr>
+        <c:crossAx val="1770715647"/>
+        <c:crossesAt val="0"/>
+        <c:auto val="1"/>
+        <c:lblAlgn val="ctr"/>
+        <c:lblOffset val="100"/>
+        <c:noMultiLvlLbl val="0"/>
+      </c:catAx>
+      <c:spPr>
+        <a:gradFill>
+          <a:gsLst>
+            <a:gs pos="100000">
+              <a:schemeClr val="lt1">
+                <a:lumMod val="95000"/>
+              </a:schemeClr>
+            </a:gs>
+            <a:gs pos="0">
+              <a:schemeClr val="lt1"/>
+            </a:gs>
+          </a:gsLst>
+          <a:lin ang="5400000" scaled="0"/>
+        </a:gradFill>
+        <a:ln>
+          <a:noFill/>
+        </a:ln>
+        <a:effectLst/>
+      </c:spPr>
+    </c:plotArea>
+    <c:legend>
+      <c:legendPos val="b"/>
+      <c:overlay val="0"/>
+      <c:spPr>
+        <a:noFill/>
+        <a:ln>
+          <a:noFill/>
+        </a:ln>
+        <a:effectLst/>
+      </c:spPr>
+      <c:txPr>
+        <a:bodyPr rot="0" spcFirstLastPara="1" vertOverflow="ellipsis" vert="horz" wrap="square" anchor="ctr" anchorCtr="1"/>
+        <a:lstStyle/>
+        <a:p>
+          <a:pPr>
+            <a:defRPr sz="900" b="0" i="0" u="none" strike="noStrike" kern="1200" baseline="0">
+              <a:solidFill>
+                <a:schemeClr val="dk1">
+                  <a:lumMod val="65000"/>
+                  <a:lumOff val="35000"/>
+                </a:schemeClr>
+              </a:solidFill>
+              <a:latin typeface="+mn-lt"/>
+              <a:ea typeface="+mn-ea"/>
+              <a:cs typeface="+mn-cs"/>
+            </a:defRPr>
+          </a:pPr>
+          <a:endParaRPr lang="en-US"/>
+        </a:p>
+      </c:txPr>
+    </c:legend>
+    <c:plotVisOnly val="1"/>
+    <c:dispBlanksAs val="gap"/>
+    <c:showDLblsOverMax val="0"/>
+  </c:chart>
+  <c:spPr>
+    <a:solidFill>
+      <a:schemeClr val="lt1"/>
+    </a:solidFill>
+    <a:ln w="9525" cap="flat" cmpd="sng" algn="ctr">
+      <a:solidFill>
+        <a:schemeClr val="dk1">
+          <a:lumMod val="15000"/>
+          <a:lumOff val="85000"/>
+        </a:schemeClr>
+      </a:solidFill>
+      <a:round/>
+    </a:ln>
+    <a:effectLst/>
+  </c:spPr>
+  <c:txPr>
+    <a:bodyPr/>
+    <a:lstStyle/>
+    <a:p>
+      <a:pPr>
+        <a:defRPr/>
+      </a:pPr>
+      <a:endParaRPr lang="en-US"/>
+    </a:p>
+  </c:txPr>
+  <c:externalData r:id="rId3">
+    <c:autoUpdate val="0"/>
+  </c:externalData>
+</c:chartSpace>
+</file>
+
+<file path=word/charts/colors1.xml><?xml version="1.0" encoding="utf-8"?>
+<cs:colorStyle xmlns:cs="http://schemas.microsoft.com/office/drawing/2012/chartStyle" xmlns:a="http://schemas.openxmlformats.org/drawingml/2006/main" meth="cycle" id="10">
+  <a:schemeClr val="accent1"/>
+  <a:schemeClr val="accent2"/>
+  <a:schemeClr val="accent3"/>
+  <a:schemeClr val="accent4"/>
+  <a:schemeClr val="accent5"/>
+  <a:schemeClr val="accent6"/>
+  <cs:variation/>
+  <cs:variation>
+    <a:lumMod val="60000"/>
+  </cs:variation>
+  <cs:variation>
+    <a:lumMod val="80000"/>
+    <a:lumOff val="20000"/>
+  </cs:variation>
+  <cs:variation>
+    <a:lumMod val="80000"/>
+  </cs:variation>
+  <cs:variation>
+    <a:lumMod val="60000"/>
+    <a:lumOff val="40000"/>
+  </cs:variation>
+  <cs:variation>
+    <a:lumMod val="50000"/>
+  </cs:variation>
+  <cs:variation>
+    <a:lumMod val="70000"/>
+    <a:lumOff val="30000"/>
+  </cs:variation>
+  <cs:variation>
+    <a:lumMod val="70000"/>
+  </cs:variation>
+  <cs:variation>
+    <a:lumMod val="50000"/>
+    <a:lumOff val="50000"/>
+  </cs:variation>
+</cs:colorStyle>
+</file>
+
+<file path=word/charts/style1.xml><?xml version="1.0" encoding="utf-8"?>
+<cs:chartStyle xmlns:cs="http://schemas.microsoft.com/office/drawing/2012/chartStyle" xmlns:a="http://schemas.openxmlformats.org/drawingml/2006/main" id="230">
+  <cs:axisTitle>
+    <cs:lnRef idx="0"/>
+    <cs:fillRef idx="0"/>
+    <cs:effectRef idx="0"/>
+    <cs:fontRef idx="minor">
+      <a:schemeClr val="dk1">
+        <a:lumMod val="65000"/>
+        <a:lumOff val="35000"/>
+      </a:schemeClr>
+    </cs:fontRef>
+    <cs:defRPr sz="900" kern="1200" cap="all"/>
+  </cs:axisTitle>
+  <cs:categoryAxis>
+    <cs:lnRef idx="0"/>
+    <cs:fillRef idx="0"/>
+    <cs:effectRef idx="0"/>
+    <cs:fontRef idx="minor">
+      <a:schemeClr val="dk1">
+        <a:lumMod val="65000"/>
+        <a:lumOff val="35000"/>
+      </a:schemeClr>
+    </cs:fontRef>
+    <cs:spPr>
+      <a:ln w="9525" cap="flat" cmpd="sng" algn="ctr">
+        <a:solidFill>
+          <a:schemeClr val="dk1">
+            <a:lumMod val="15000"/>
+            <a:lumOff val="85000"/>
+          </a:schemeClr>
+        </a:solidFill>
+        <a:round/>
+      </a:ln>
+    </cs:spPr>
+    <cs:defRPr sz="900" b="0" kern="1200" spc="20" baseline="0"/>
+  </cs:categoryAxis>
+  <cs:chartArea mods="allowNoLineOverride">
+    <cs:lnRef idx="0"/>
+    <cs:fillRef idx="0"/>
+    <cs:effectRef idx="0"/>
+    <cs:fontRef idx="minor">
+      <a:schemeClr val="dk1"/>
+    </cs:fontRef>
+    <cs:spPr>
+      <a:solidFill>
+        <a:schemeClr val="lt1"/>
+      </a:solidFill>
+      <a:ln w="9525" cap="flat" cmpd="sng" algn="ctr">
+        <a:solidFill>
+          <a:schemeClr val="dk1">
+            <a:lumMod val="15000"/>
+            <a:lumOff val="85000"/>
+          </a:schemeClr>
+        </a:solidFill>
+        <a:round/>
+      </a:ln>
+    </cs:spPr>
+    <cs:defRPr sz="900" kern="1200"/>
+  </cs:chartArea>
+  <cs:dataLabel>
+    <cs:lnRef idx="0"/>
+    <cs:fillRef idx="0"/>
+    <cs:effectRef idx="0"/>
+    <cs:fontRef idx="minor">
+      <a:schemeClr val="dk1">
+        <a:lumMod val="65000"/>
+        <a:lumOff val="35000"/>
+      </a:schemeClr>
+    </cs:fontRef>
+    <cs:defRPr sz="900" kern="1200"/>
+  </cs:dataLabel>
+  <cs:dataLabelCallout>
+    <cs:lnRef idx="0"/>
+    <cs:fillRef idx="0"/>
+    <cs:effectRef idx="0"/>
+    <cs:fontRef idx="minor">
+      <a:schemeClr val="dk1">
+        <a:lumMod val="65000"/>
+        <a:lumOff val="35000"/>
+      </a:schemeClr>
+    </cs:fontRef>
+    <cs:spPr>
+      <a:solidFill>
+        <a:schemeClr val="lt1"/>
+      </a:solidFill>
+      <a:ln>
+        <a:solidFill>
+          <a:schemeClr val="dk1">
+            <a:lumMod val="25000"/>
+            <a:lumOff val="75000"/>
+          </a:schemeClr>
+        </a:solidFill>
+      </a:ln>
+    </cs:spPr>
+    <cs:defRPr sz="900" kern="1200"/>
+    <cs:bodyPr rot="0" spcFirstLastPara="1" vertOverflow="clip" horzOverflow="clip" vert="horz" wrap="square" lIns="36576" tIns="18288" rIns="36576" bIns="18288" anchor="ctr" anchorCtr="1">
+      <a:spAutoFit/>
+    </cs:bodyPr>
+  </cs:dataLabelCallout>
+  <cs:dataPoint>
+    <cs:lnRef idx="0">
+      <cs:styleClr val="auto"/>
+    </cs:lnRef>
+    <cs:fillRef idx="2">
+      <cs:styleClr val="auto"/>
+    </cs:fillRef>
+    <cs:effectRef idx="1"/>
+    <cs:fontRef idx="minor">
+      <a:schemeClr val="dk1"/>
+    </cs:fontRef>
+    <cs:spPr>
+      <a:ln w="9525" cap="flat" cmpd="sng" algn="ctr">
+        <a:solidFill>
+          <a:schemeClr val="phClr">
+            <a:shade val="95000"/>
+          </a:schemeClr>
+        </a:solidFill>
+        <a:round/>
+      </a:ln>
+    </cs:spPr>
+  </cs:dataPoint>
+  <cs:dataPoint3D>
+    <cs:lnRef idx="0">
+      <cs:styleClr val="auto"/>
+    </cs:lnRef>
+    <cs:fillRef idx="2">
+      <cs:styleClr val="auto"/>
+    </cs:fillRef>
+    <cs:effectRef idx="1"/>
+    <cs:fontRef idx="minor">
+      <a:schemeClr val="dk1"/>
+    </cs:fontRef>
+    <cs:spPr>
+      <a:ln w="9525" cap="flat" cmpd="sng" algn="ctr">
+        <a:solidFill>
+          <a:schemeClr val="phClr">
+            <a:shade val="95000"/>
+          </a:schemeClr>
+        </a:solidFill>
+        <a:round/>
+      </a:ln>
+    </cs:spPr>
+  </cs:dataPoint3D>
+  <cs:dataPointLine>
+    <cs:lnRef idx="0">
+      <cs:styleClr val="auto"/>
+    </cs:lnRef>
+    <cs:fillRef idx="0"/>
+    <cs:effectRef idx="0"/>
+    <cs:fontRef idx="minor">
+      <a:schemeClr val="dk1"/>
+    </cs:fontRef>
+    <cs:spPr>
+      <a:ln w="22225" cap="rnd" cmpd="sng" algn="ctr">
+        <a:solidFill>
+          <a:schemeClr val="phClr"/>
+        </a:solidFill>
+        <a:round/>
+      </a:ln>
+    </cs:spPr>
+  </cs:dataPointLine>
+  <cs:dataPointMarker>
+    <cs:lnRef idx="0">
+      <cs:styleClr val="auto"/>
+    </cs:lnRef>
+    <cs:fillRef idx="0">
+      <cs:styleClr val="auto"/>
+    </cs:fillRef>
+    <cs:effectRef idx="0"/>
+    <cs:fontRef idx="minor">
+      <a:schemeClr val="dk1"/>
+    </cs:fontRef>
+    <cs:spPr>
+      <a:solidFill>
+        <a:schemeClr val="phClr"/>
+      </a:solidFill>
+      <a:ln w="9525" cap="flat" cmpd="sng" algn="ctr">
+        <a:solidFill>
+          <a:schemeClr val="phClr"/>
+        </a:solidFill>
+        <a:round/>
+      </a:ln>
+    </cs:spPr>
+  </cs:dataPointMarker>
+  <cs:dataPointMarkerLayout symbol="circle" size="4"/>
+  <cs:dataPointWireframe>
+    <cs:lnRef idx="0">
+      <cs:styleClr val="auto"/>
+    </cs:lnRef>
+    <cs:fillRef idx="0"/>
+    <cs:effectRef idx="0"/>
+    <cs:fontRef idx="minor">
+      <a:schemeClr val="dk1"/>
+    </cs:fontRef>
+    <cs:spPr>
+      <a:ln w="9525" cap="rnd">
+        <a:solidFill>
+          <a:schemeClr val="phClr"/>
+        </a:solidFill>
+        <a:round/>
+      </a:ln>
+    </cs:spPr>
+  </cs:dataPointWireframe>
+  <cs:dataTable>
+    <cs:lnRef idx="0"/>
+    <cs:fillRef idx="0"/>
+    <cs:effectRef idx="0"/>
+    <cs:fontRef idx="minor">
+      <a:schemeClr val="dk1">
+        <a:lumMod val="65000"/>
+        <a:lumOff val="35000"/>
+      </a:schemeClr>
+    </cs:fontRef>
+    <cs:spPr>
+      <a:ln w="9525">
+        <a:solidFill>
+          <a:schemeClr val="dk1">
+            <a:lumMod val="15000"/>
+            <a:lumOff val="85000"/>
+          </a:schemeClr>
+        </a:solidFill>
+      </a:ln>
+    </cs:spPr>
+    <cs:defRPr sz="900" kern="1200"/>
+  </cs:dataTable>
+  <cs:downBar>
+    <cs:lnRef idx="0"/>
+    <cs:fillRef idx="0"/>
+    <cs:effectRef idx="0"/>
+    <cs:fontRef idx="minor">
+      <a:schemeClr val="dk1"/>
+    </cs:fontRef>
+    <cs:spPr>
+      <a:solidFill>
+        <a:schemeClr val="dk1">
+          <a:lumMod val="75000"/>
+          <a:lumOff val="25000"/>
+        </a:schemeClr>
+      </a:solidFill>
+      <a:ln w="9525">
+        <a:solidFill>
+          <a:schemeClr val="dk1">
+            <a:lumMod val="65000"/>
+            <a:lumOff val="35000"/>
+          </a:schemeClr>
+        </a:solidFill>
+      </a:ln>
+    </cs:spPr>
+  </cs:downBar>
+  <cs:dropLine>
+    <cs:lnRef idx="0"/>
+    <cs:fillRef idx="0"/>
+    <cs:effectRef idx="0"/>
+    <cs:fontRef idx="minor">
+      <a:schemeClr val="dk1"/>
+    </cs:fontRef>
+    <cs:spPr>
+      <a:ln w="9525" cap="flat" cmpd="sng" algn="ctr">
+        <a:solidFill>
+          <a:schemeClr val="dk1">
+            <a:lumMod val="35000"/>
+            <a:lumOff val="65000"/>
+            <a:alpha val="33000"/>
+          </a:schemeClr>
+        </a:solidFill>
+        <a:round/>
+      </a:ln>
+    </cs:spPr>
+  </cs:dropLine>
+  <cs:errorBar>
+    <cs:lnRef idx="0"/>
+    <cs:fillRef idx="0"/>
+    <cs:effectRef idx="0"/>
+    <cs:fontRef idx="minor">
+      <a:schemeClr val="dk1"/>
+    </cs:fontRef>
+    <cs:spPr>
+      <a:ln w="9525">
+        <a:solidFill>
+          <a:schemeClr val="dk1">
+            <a:lumMod val="65000"/>
+            <a:lumOff val="35000"/>
+          </a:schemeClr>
+        </a:solidFill>
+      </a:ln>
+    </cs:spPr>
+  </cs:errorBar>
+  <cs:floor>
+    <cs:lnRef idx="0"/>
+    <cs:fillRef idx="0"/>
+    <cs:effectRef idx="0"/>
+    <cs:fontRef idx="minor">
+      <a:schemeClr val="dk1"/>
+    </cs:fontRef>
+  </cs:floor>
+  <cs:gridlineMajor>
+    <cs:lnRef idx="0"/>
+    <cs:fillRef idx="0"/>
+    <cs:effectRef idx="0"/>
+    <cs:fontRef idx="minor">
+      <a:schemeClr val="dk1"/>
+    </cs:fontRef>
+    <cs:spPr>
+      <a:ln>
+        <a:solidFill>
+          <a:schemeClr val="dk1">
+            <a:lumMod val="15000"/>
+            <a:lumOff val="85000"/>
+          </a:schemeClr>
+        </a:solidFill>
+      </a:ln>
+    </cs:spPr>
+  </cs:gridlineMajor>
+  <cs:gridlineMinor>
+    <cs:lnRef idx="0"/>
+    <cs:fillRef idx="0"/>
+    <cs:effectRef idx="0"/>
+    <cs:fontRef idx="minor">
+      <a:schemeClr val="dk1"/>
+    </cs:fontRef>
+    <cs:spPr>
+      <a:ln>
+        <a:solidFill>
+          <a:schemeClr val="dk1">
+            <a:lumMod val="5000"/>
+            <a:lumOff val="95000"/>
+          </a:schemeClr>
+        </a:solidFill>
+      </a:ln>
+    </cs:spPr>
+  </cs:gridlineMinor>
+  <cs:hiLoLine>
+    <cs:lnRef idx="0"/>
+    <cs:fillRef idx="0"/>
+    <cs:effectRef idx="0"/>
+    <cs:fontRef idx="minor">
+      <a:schemeClr val="dk1"/>
+    </cs:fontRef>
+    <cs:spPr>
+      <a:ln w="9525">
+        <a:solidFill>
+          <a:schemeClr val="dk1">
+            <a:lumMod val="35000"/>
+            <a:lumOff val="65000"/>
+          </a:schemeClr>
+        </a:solidFill>
+      </a:ln>
+    </cs:spPr>
+  </cs:hiLoLine>
+  <cs:leaderLine>
+    <cs:lnRef idx="0"/>
+    <cs:fillRef idx="0"/>
+    <cs:effectRef idx="0"/>
+    <cs:fontRef idx="minor">
+      <a:schemeClr val="dk1"/>
+    </cs:fontRef>
+    <cs:spPr>
+      <a:ln w="9525">
+        <a:solidFill>
+          <a:schemeClr val="dk1">
+            <a:lumMod val="35000"/>
+            <a:lumOff val="65000"/>
+          </a:schemeClr>
+        </a:solidFill>
+      </a:ln>
+    </cs:spPr>
+  </cs:leaderLine>
+  <cs:legend>
+    <cs:lnRef idx="0"/>
+    <cs:fillRef idx="0"/>
+    <cs:effectRef idx="0"/>
+    <cs:fontRef idx="minor">
+      <a:schemeClr val="dk1">
+        <a:lumMod val="65000"/>
+        <a:lumOff val="35000"/>
+      </a:schemeClr>
+    </cs:fontRef>
+    <cs:defRPr sz="900" kern="1200"/>
+  </cs:legend>
+  <cs:plotArea>
+    <cs:lnRef idx="0"/>
+    <cs:fillRef idx="0"/>
+    <cs:effectRef idx="0"/>
+    <cs:fontRef idx="minor">
+      <a:schemeClr val="dk1"/>
+    </cs:fontRef>
+    <cs:spPr>
+      <a:gradFill>
+        <a:gsLst>
+          <a:gs pos="100000">
+            <a:schemeClr val="lt1">
+              <a:lumMod val="95000"/>
+            </a:schemeClr>
+          </a:gs>
+          <a:gs pos="0">
+            <a:schemeClr val="lt1"/>
+          </a:gs>
+        </a:gsLst>
+        <a:lin ang="5400000" scaled="0"/>
+      </a:gradFill>
+    </cs:spPr>
+  </cs:plotArea>
+  <cs:plotArea3D>
+    <cs:lnRef idx="0"/>
+    <cs:fillRef idx="0"/>
+    <cs:effectRef idx="0"/>
+    <cs:fontRef idx="minor">
+      <a:schemeClr val="dk1"/>
+    </cs:fontRef>
+  </cs:plotArea3D>
+  <cs:seriesAxis>
+    <cs:lnRef idx="0"/>
+    <cs:fillRef idx="0"/>
+    <cs:effectRef idx="0"/>
+    <cs:fontRef idx="minor">
+      <a:schemeClr val="dk1">
+        <a:lumMod val="65000"/>
+        <a:lumOff val="35000"/>
+      </a:schemeClr>
+    </cs:fontRef>
+    <cs:spPr>
+      <a:ln w="9525" cap="flat" cmpd="sng" algn="ctr">
+        <a:solidFill>
+          <a:schemeClr val="dk1">
+            <a:lumMod val="15000"/>
+            <a:lumOff val="85000"/>
+          </a:schemeClr>
+        </a:solidFill>
+        <a:round/>
+      </a:ln>
+    </cs:spPr>
+    <cs:defRPr sz="900" kern="1200"/>
+  </cs:seriesAxis>
+  <cs:seriesLine>
+    <cs:lnRef idx="0"/>
+    <cs:fillRef idx="0"/>
+    <cs:effectRef idx="0"/>
+    <cs:fontRef idx="minor">
+      <a:schemeClr val="dk1"/>
+    </cs:fontRef>
+    <cs:spPr>
+      <a:ln w="9525">
+        <a:solidFill>
+          <a:schemeClr val="dk1">
+            <a:lumMod val="35000"/>
+            <a:lumOff val="65000"/>
+          </a:schemeClr>
+        </a:solidFill>
+        <a:prstDash val="dash"/>
+      </a:ln>
+    </cs:spPr>
+  </cs:seriesLine>
+  <cs:title>
+    <cs:lnRef idx="0"/>
+    <cs:fillRef idx="0"/>
+    <cs:effectRef idx="0"/>
+    <cs:fontRef idx="minor">
+      <a:schemeClr val="dk1">
+        <a:lumMod val="50000"/>
+        <a:lumOff val="50000"/>
+      </a:schemeClr>
+    </cs:fontRef>
+    <cs:defRPr sz="1400" kern="1200" cap="none" spc="20" baseline="0"/>
+  </cs:title>
+  <cs:trendline>
+    <cs:lnRef idx="0">
+      <cs:styleClr val="auto"/>
+    </cs:lnRef>
+    <cs:fillRef idx="0"/>
+    <cs:effectRef idx="0"/>
+    <cs:fontRef idx="minor">
+      <a:schemeClr val="dk1"/>
+    </cs:fontRef>
+    <cs:spPr>
+      <a:ln w="9525" cap="rnd">
+        <a:solidFill>
+          <a:schemeClr val="phClr"/>
+        </a:solidFill>
+      </a:ln>
+    </cs:spPr>
+  </cs:trendline>
+  <cs:trendlineLabel>
+    <cs:lnRef idx="0"/>
+    <cs:fillRef idx="0"/>
+    <cs:effectRef idx="0"/>
+    <cs:fontRef idx="minor">
+      <a:schemeClr val="dk1">
+        <a:lumMod val="65000"/>
+        <a:lumOff val="35000"/>
+      </a:schemeClr>
+    </cs:fontRef>
+    <cs:defRPr sz="900" kern="1200"/>
+  </cs:trendlineLabel>
+  <cs:upBar>
+    <cs:lnRef idx="0"/>
+    <cs:fillRef idx="0"/>
+    <cs:effectRef idx="0"/>
+    <cs:fontRef idx="minor">
+      <a:schemeClr val="dk1"/>
+    </cs:fontRef>
+    <cs:spPr>
+      <a:solidFill>
+        <a:schemeClr val="lt1"/>
+      </a:solidFill>
+      <a:ln w="9525">
+        <a:solidFill>
+          <a:schemeClr val="dk1">
+            <a:lumMod val="65000"/>
+            <a:lumOff val="35000"/>
+          </a:schemeClr>
+        </a:solidFill>
+      </a:ln>
+    </cs:spPr>
+  </cs:upBar>
+  <cs:valueAxis>
+    <cs:lnRef idx="0"/>
+    <cs:fillRef idx="0"/>
+    <cs:effectRef idx="0"/>
+    <cs:fontRef idx="minor">
+      <a:schemeClr val="dk1">
+        <a:lumMod val="65000"/>
+        <a:lumOff val="35000"/>
+      </a:schemeClr>
+    </cs:fontRef>
+    <cs:defRPr sz="900" kern="1200" spc="20" baseline="0"/>
+  </cs:valueAxis>
+  <cs:wall>
+    <cs:lnRef idx="0"/>
+    <cs:fillRef idx="0"/>
+    <cs:effectRef idx="0"/>
+    <cs:fontRef idx="minor">
+      <a:schemeClr val="dk1"/>
+    </cs:fontRef>
+  </cs:wall>
+</cs:chartStyle>
+</file>
+
 <file path=word/theme/theme1.xml><?xml version="1.0" encoding="utf-8"?>
 <a:theme xmlns:a="http://schemas.openxmlformats.org/drawingml/2006/main" name="Berlijn">
   <a:themeElements>

</xml_diff>